<commit_message>
Switched all datasets from hd1, hd2, etc to hip1, hip
</commit_message>
<xml_diff>
--- a/Protocol capture.docx
+++ b/Protocol capture.docx
@@ -43,8 +43,6 @@
       <w:r>
         <w:t>9</w:t>
       </w:r>
-      <w:bookmarkStart w:id="0" w:name="_GoBack"/>
-      <w:bookmarkEnd w:id="0"/>
       <w:r>
         <w:t>. All the Python scripts necessary to run the analysis are present in this directory.</w:t>
       </w:r>
@@ -83,7 +81,15 @@
         <w:jc w:val="left"/>
       </w:pPr>
       <w:r>
-        <w:t>These scripts require the use of Python 2.7 as well as the scikit-learn package (</w:t>
+        <w:t xml:space="preserve">These scripts require the use of Python 2.7 as well as the </w:t>
+      </w:r>
+      <w:proofErr w:type="spellStart"/>
+      <w:r>
+        <w:t>scikit</w:t>
+      </w:r>
+      <w:proofErr w:type="spellEnd"/>
+      <w:r>
+        <w:t>-learn package (</w:t>
       </w:r>
       <w:hyperlink r:id="rId8" w:history="1">
         <w:r>
@@ -99,8 +105,13 @@
       <w:r>
         <w:t xml:space="preserve">, </w:t>
       </w:r>
-      <w:r>
-        <w:t xml:space="preserve">tqdm </w:t>
+      <w:proofErr w:type="spellStart"/>
+      <w:r>
+        <w:t>tqdm</w:t>
+      </w:r>
+      <w:proofErr w:type="spellEnd"/>
+      <w:r>
+        <w:t xml:space="preserve"> </w:t>
       </w:r>
       <w:r>
         <w:t>(</w:t>
@@ -128,7 +139,15 @@
         </w:r>
       </w:hyperlink>
       <w:r>
-        <w:t>), numpy (</w:t>
+        <w:t xml:space="preserve">), </w:t>
+      </w:r>
+      <w:proofErr w:type="spellStart"/>
+      <w:r>
+        <w:t>numpy</w:t>
+      </w:r>
+      <w:proofErr w:type="spellEnd"/>
+      <w:r>
+        <w:t xml:space="preserve"> (</w:t>
       </w:r>
       <w:hyperlink r:id="rId11" w:history="1">
         <w:r>
@@ -181,11 +200,21 @@
       </w:r>
     </w:p>
     <w:p>
+      <w:proofErr w:type="gramStart"/>
       <w:r>
         <w:t>First</w:t>
       </w:r>
-      <w:r>
-        <w:t xml:space="preserve"> I will quickly review the steps to run repertoire PCA analysis. Your input files should be tab-separated value (tsv) files which are tables of IGHV-IGHJ pairs. These tables should be raw counts, not frequencies – the frequencies will be calculated during the protocol. You will begin by creating </w:t>
+      <w:proofErr w:type="gramEnd"/>
+      <w:r>
+        <w:t xml:space="preserve"> I will quickly review the steps to run repertoire PCA analysis. Your input files should be tab-separated value (</w:t>
+      </w:r>
+      <w:proofErr w:type="spellStart"/>
+      <w:r>
+        <w:t>tsv</w:t>
+      </w:r>
+      <w:proofErr w:type="spellEnd"/>
+      <w:r>
+        <w:t xml:space="preserve">) files which are tables of IGHV-IGHJ pairs. These tables should be raw counts, not frequencies – the frequencies will be calculated during the protocol. You will begin by creating </w:t>
       </w:r>
       <w:r>
         <w:t>subsampled</w:t>
@@ -200,7 +229,15 @@
         <w:t>5</w:t>
       </w:r>
       <w:r>
-        <w:t xml:space="preserve">) and the number of replicates to make (default 10). After creating the subsampled datasets the data will be normalized by Z score and the PCA will be run on all input datasets. The script will then output several plots summarizing the results. </w:t>
+        <w:t xml:space="preserve">) and the number of replicates to make (default 10). After creating the subsampled </w:t>
+      </w:r>
+      <w:proofErr w:type="gramStart"/>
+      <w:r>
+        <w:t>datasets</w:t>
+      </w:r>
+      <w:proofErr w:type="gramEnd"/>
+      <w:r>
+        <w:t xml:space="preserve"> the data will be normalized by Z score and the PCA will be run on all input datasets. The script will then output several plots summarizing the results. </w:t>
       </w:r>
     </w:p>
     <w:p/>
@@ -214,7 +251,13 @@
     </w:p>
     <w:p>
       <w:r>
-        <w:t>The first step as previously mentioned is to subsample the datasets. Take a look at an input file, such as hd1.tsv, to see how the data should be formatted:</w:t>
+        <w:t>The first step as previously mentioned is to subsample the datasets. Take a look at an input file, such as h</w:t>
+      </w:r>
+      <w:r>
+        <w:t>ip</w:t>
+      </w:r>
+      <w:r>
+        <w:t>1.tsv, to see how the data should be formatted:</w:t>
       </w:r>
     </w:p>
     <w:p/>
@@ -223,7 +266,13 @@
         <w:pStyle w:val="Code"/>
       </w:pPr>
       <w:r>
-        <w:t>hd1.tsv:</w:t>
+        <w:t>h</w:t>
+      </w:r>
+      <w:r>
+        <w:t>ip</w:t>
+      </w:r>
+      <w:r>
+        <w:t>1.tsv:</w:t>
       </w:r>
     </w:p>
     <w:p>
@@ -245,7 +294,15 @@
         <w:pStyle w:val="Code"/>
       </w:pPr>
       <w:r>
-        <w:t>IGHV1-2 4822    3526    34603   162974  73634   148530</w:t>
+        <w:t xml:space="preserve">IGHV1-2 4822    3526    34603   </w:t>
+      </w:r>
+      <w:proofErr w:type="gramStart"/>
+      <w:r>
+        <w:t>162974  73634</w:t>
+      </w:r>
+      <w:proofErr w:type="gramEnd"/>
+      <w:r>
+        <w:t xml:space="preserve">   148530</w:t>
       </w:r>
     </w:p>
     <w:p>
@@ -269,7 +326,15 @@
         <w:pStyle w:val="Code"/>
       </w:pPr>
       <w:r>
-        <w:t>IGHV1-18    6818    4626    43174   224133  91387   174045</w:t>
+        <w:t xml:space="preserve">IGHV1-18    6818    4626    43174   </w:t>
+      </w:r>
+      <w:proofErr w:type="gramStart"/>
+      <w:r>
+        <w:t>224133  91387</w:t>
+      </w:r>
+      <w:proofErr w:type="gramEnd"/>
+      <w:r>
+        <w:t xml:space="preserve">   174045</w:t>
       </w:r>
     </w:p>
     <w:p>
@@ -309,7 +374,15 @@
     <w:p/>
     <w:p>
       <w:r>
-        <w:t>After gathering your dataset you are ready to run the subsampling step. The following script will do the subsampling:</w:t>
+        <w:t xml:space="preserve">After gathering your </w:t>
+      </w:r>
+      <w:proofErr w:type="gramStart"/>
+      <w:r>
+        <w:t>dataset</w:t>
+      </w:r>
+      <w:proofErr w:type="gramEnd"/>
+      <w:r>
+        <w:t xml:space="preserve"> you are ready to run the subsampling step. The following script will do the subsampling:</w:t>
       </w:r>
     </w:p>
     <w:p/>
@@ -327,10 +400,36 @@
         <w:t xml:space="preserve">10 </w:t>
       </w:r>
       <w:r>
-        <w:t>--depth=100000 --n_jobs=8 hd1.tsv hd2.tsv</w:t>
-      </w:r>
-      <w:r>
-        <w:t xml:space="preserve"> hd3.tsv</w:t>
+        <w:t>--depth=100000 --</w:t>
+      </w:r>
+      <w:proofErr w:type="spellStart"/>
+      <w:r>
+        <w:t>n_jobs</w:t>
+      </w:r>
+      <w:proofErr w:type="spellEnd"/>
+      <w:r>
+        <w:t>=8 h</w:t>
+      </w:r>
+      <w:r>
+        <w:t>ip</w:t>
+      </w:r>
+      <w:r>
+        <w:t>1.tsv h</w:t>
+      </w:r>
+      <w:r>
+        <w:t>ip</w:t>
+      </w:r>
+      <w:r>
+        <w:t>2.tsv</w:t>
+      </w:r>
+      <w:r>
+        <w:t xml:space="preserve"> h</w:t>
+      </w:r>
+      <w:r>
+        <w:t>ip</w:t>
+      </w:r>
+      <w:r>
+        <w:t>3.tsv</w:t>
       </w:r>
     </w:p>
     <w:p>
@@ -343,7 +442,15 @@
         <w:t>In this example you will only run the analysis on three datasets, the three healthy donors used in this study.</w:t>
       </w:r>
       <w:r>
-        <w:t xml:space="preserve"> However all the tables analyzed in the paper are also in this example folder.</w:t>
+        <w:t xml:space="preserve"> </w:t>
+      </w:r>
+      <w:proofErr w:type="gramStart"/>
+      <w:r>
+        <w:t>However</w:t>
+      </w:r>
+      <w:proofErr w:type="gramEnd"/>
+      <w:r>
+        <w:t xml:space="preserve"> all the tables analyzed in the paper are also in this example folder.</w:t>
       </w:r>
       <w:r>
         <w:t xml:space="preserve"> The </w:t>
@@ -396,12 +503,14 @@
         </w:rPr>
         <w:t>`</w:t>
       </w:r>
+      <w:proofErr w:type="spellStart"/>
       <w:r>
         <w:rPr>
           <w:rFonts w:ascii="Lucida Console" w:hAnsi="Lucida Console"/>
         </w:rPr>
         <w:t>n_jobs</w:t>
       </w:r>
+      <w:proofErr w:type="spellEnd"/>
       <w:r>
         <w:rPr>
           <w:rFonts w:ascii="Lucida Console" w:hAnsi="Lucida Console"/>
@@ -424,7 +533,15 @@
         <w:t>“datasets”</w:t>
       </w:r>
       <w:r>
-        <w:t xml:space="preserve"> that contains all the replicate tsv files, called by the name of the input file plus a suffix (</w:t>
+        <w:t xml:space="preserve"> that contains all the replicate </w:t>
+      </w:r>
+      <w:proofErr w:type="spellStart"/>
+      <w:r>
+        <w:t>tsv</w:t>
+      </w:r>
+      <w:proofErr w:type="spellEnd"/>
+      <w:r>
+        <w:t xml:space="preserve"> files, called by the name of the input file plus a suffix (</w:t>
       </w:r>
       <w:r>
         <w:rPr>
@@ -433,7 +550,49 @@
         <w:t>i.e.</w:t>
       </w:r>
       <w:r>
-        <w:t xml:space="preserve"> hd1_1.tsv, hd1_2.tsv, etc.).</w:t>
+        <w:t xml:space="preserve"> </w:t>
+      </w:r>
+      <w:r>
+        <w:rPr>
+          <w:rFonts w:ascii="Lucida Console" w:hAnsi="Lucida Console"/>
+        </w:rPr>
+        <w:t>h</w:t>
+      </w:r>
+      <w:r>
+        <w:rPr>
+          <w:rFonts w:ascii="Lucida Console" w:hAnsi="Lucida Console"/>
+        </w:rPr>
+        <w:t>ip</w:t>
+      </w:r>
+      <w:r>
+        <w:rPr>
+          <w:rFonts w:ascii="Lucida Console" w:hAnsi="Lucida Console"/>
+        </w:rPr>
+        <w:t>1_1.tsv</w:t>
+      </w:r>
+      <w:r>
+        <w:t xml:space="preserve">, </w:t>
+      </w:r>
+      <w:r>
+        <w:rPr>
+          <w:rFonts w:ascii="Lucida Console" w:hAnsi="Lucida Console"/>
+        </w:rPr>
+        <w:t>h</w:t>
+      </w:r>
+      <w:r>
+        <w:rPr>
+          <w:rFonts w:ascii="Lucida Console" w:hAnsi="Lucida Console"/>
+        </w:rPr>
+        <w:t>ip</w:t>
+      </w:r>
+      <w:r>
+        <w:rPr>
+          <w:rFonts w:ascii="Lucida Console" w:hAnsi="Lucida Console"/>
+        </w:rPr>
+        <w:t>1_2.tsv</w:t>
+      </w:r>
+      <w:r>
+        <w:t>, etc.).</w:t>
       </w:r>
     </w:p>
     <w:p/>
@@ -456,7 +615,41 @@
         <w:pStyle w:val="Code"/>
       </w:pPr>
       <w:r>
-        <w:t>python analyze_pca.py --output pca --ncomp 8 --reps 10 --path datasets/ hd1 hd2 hd3</w:t>
+        <w:t xml:space="preserve">python analyze_pca.py --output </w:t>
+      </w:r>
+      <w:proofErr w:type="spellStart"/>
+      <w:r>
+        <w:t>pca</w:t>
+      </w:r>
+      <w:proofErr w:type="spellEnd"/>
+      <w:r>
+        <w:t xml:space="preserve"> --</w:t>
+      </w:r>
+      <w:proofErr w:type="spellStart"/>
+      <w:r>
+        <w:t>ncomp</w:t>
+      </w:r>
+      <w:proofErr w:type="spellEnd"/>
+      <w:r>
+        <w:t xml:space="preserve"> 8 --reps 10 --path datasets/ h</w:t>
+      </w:r>
+      <w:r>
+        <w:t>ip</w:t>
+      </w:r>
+      <w:r>
+        <w:t>1 h</w:t>
+      </w:r>
+      <w:r>
+        <w:t>ip</w:t>
+      </w:r>
+      <w:r>
+        <w:t>2 h</w:t>
+      </w:r>
+      <w:r>
+        <w:t>ip</w:t>
+      </w:r>
+      <w:r>
+        <w:t>3</w:t>
       </w:r>
     </w:p>
     <w:p>
@@ -484,7 +677,20 @@
         <w:t>output:</w:t>
       </w:r>
       <w:r>
-        <w:t xml:space="preserve"> what is the prefix to give the PDFs showing the results? Defaults to pca, so the output PDFs will be pca_explained_variance.pdf, pca_2D_projection.pdf, pca_PC1_heatmap.pdf, and pca_PC2_heatmap.pdf </w:t>
+        <w:t xml:space="preserve"> what is the prefix to give the PDFs showing the results? Defaults to </w:t>
+      </w:r>
+      <w:proofErr w:type="spellStart"/>
+      <w:r>
+        <w:t>pca</w:t>
+      </w:r>
+      <w:proofErr w:type="spellEnd"/>
+      <w:r>
+        <w:t>, so the output PDFs will be pca_explained_variance.pdf, pca_2D_projection.pdf, p</w:t>
+      </w:r>
+      <w:bookmarkStart w:id="0" w:name="_GoBack"/>
+      <w:bookmarkEnd w:id="0"/>
+      <w:r>
+        <w:t xml:space="preserve">ca_PC1_heatmap.pdf, and pca_PC2_heatmap.pdf </w:t>
       </w:r>
     </w:p>
     <w:p>
@@ -495,21 +701,31 @@
           <w:numId w:val="1"/>
         </w:numPr>
       </w:pPr>
-      <w:r>
-        <w:rPr>
-          <w:rFonts w:ascii="Lucida Console" w:hAnsi="Lucida Console"/>
-        </w:rPr>
-        <w:t>ncomp:</w:t>
+      <w:proofErr w:type="spellStart"/>
+      <w:r>
+        <w:rPr>
+          <w:rFonts w:ascii="Lucida Console" w:hAnsi="Lucida Console"/>
+        </w:rPr>
+        <w:t>ncomp</w:t>
+      </w:r>
+      <w:proofErr w:type="spellEnd"/>
+      <w:r>
+        <w:rPr>
+          <w:rFonts w:ascii="Lucida Console" w:hAnsi="Lucida Console"/>
+        </w:rPr>
+        <w:t>:</w:t>
       </w:r>
       <w:r>
         <w:t xml:space="preserve"> how many components to keep during the PCA? Defaults to 8. Note that this will show the contribution of the top 8 components, but the 2D projection will still only plot the top 2 dimensions regardless of the value of </w:t>
       </w:r>
+      <w:proofErr w:type="spellStart"/>
       <w:r>
         <w:rPr>
           <w:rFonts w:ascii="Lucida Console" w:hAnsi="Lucida Console"/>
         </w:rPr>
         <w:t>ncomp</w:t>
       </w:r>
+      <w:proofErr w:type="spellEnd"/>
       <w:r>
         <w:t>.</w:t>
       </w:r>
@@ -547,7 +763,15 @@
         <w:t>path:</w:t>
       </w:r>
       <w:r>
-        <w:t xml:space="preserve"> where were the replicate datasets saved? Again tells the script where to find input files</w:t>
+        <w:t xml:space="preserve"> where were the replicate datasets saved? </w:t>
+      </w:r>
+      <w:proofErr w:type="gramStart"/>
+      <w:r>
+        <w:t>Again</w:t>
+      </w:r>
+      <w:proofErr w:type="gramEnd"/>
+      <w:r>
+        <w:t xml:space="preserve"> tells the script where to find input files</w:t>
       </w:r>
     </w:p>
     <w:p>
@@ -565,7 +789,43 @@
         <w:rPr>
           <w:rFonts w:ascii="Lucida Console" w:hAnsi="Lucida Console"/>
         </w:rPr>
-        <w:t>hd1 hd2 hd3</w:t>
+        <w:t>hip</w:t>
+      </w:r>
+      <w:r>
+        <w:rPr>
+          <w:rFonts w:ascii="Lucida Console" w:hAnsi="Lucida Console"/>
+        </w:rPr>
+        <w:t>1</w:t>
+      </w:r>
+      <w:r>
+        <w:rPr>
+          <w:rFonts w:ascii="Lucida Console" w:hAnsi="Lucida Console"/>
+        </w:rPr>
+        <w:t xml:space="preserve"> h</w:t>
+      </w:r>
+      <w:r>
+        <w:rPr>
+          <w:rFonts w:ascii="Lucida Console" w:hAnsi="Lucida Console"/>
+        </w:rPr>
+        <w:t>ip</w:t>
+      </w:r>
+      <w:r>
+        <w:rPr>
+          <w:rFonts w:ascii="Lucida Console" w:hAnsi="Lucida Console"/>
+        </w:rPr>
+        <w:t>2 h</w:t>
+      </w:r>
+      <w:r>
+        <w:rPr>
+          <w:rFonts w:ascii="Lucida Console" w:hAnsi="Lucida Console"/>
+        </w:rPr>
+        <w:t>ip</w:t>
+      </w:r>
+      <w:r>
+        <w:rPr>
+          <w:rFonts w:ascii="Lucida Console" w:hAnsi="Lucida Console"/>
+        </w:rPr>
+        <w:t>3</w:t>
       </w:r>
       <w:r>
         <w:t xml:space="preserve"> in this example – these are the prefixes of the datasets you want to analyze. </w:t>
@@ -594,12 +854,14 @@
       <w:r>
         <w:t xml:space="preserve"> a scree plot showing the variance explained by each component. Only shows the number of components defined by </w:t>
       </w:r>
+      <w:proofErr w:type="spellStart"/>
       <w:r>
         <w:rPr>
           <w:rFonts w:ascii="Lucida Console" w:hAnsi="Lucida Console"/>
         </w:rPr>
         <w:t>ncomp</w:t>
       </w:r>
+      <w:proofErr w:type="spellEnd"/>
       <w:r>
         <w:t>.</w:t>
       </w:r>
@@ -624,12 +886,14 @@
       <w:r>
         <w:t xml:space="preserve">: the values of components 1 and 2 plotted against each other. Note that regardless of the value of </w:t>
       </w:r>
+      <w:proofErr w:type="spellStart"/>
       <w:r>
         <w:rPr>
           <w:rFonts w:ascii="Lucida Console" w:hAnsi="Lucida Console"/>
         </w:rPr>
         <w:t>ncomp</w:t>
       </w:r>
+      <w:proofErr w:type="spellEnd"/>
       <w:r>
         <w:t xml:space="preserve"> this plot will only show two dimensions.</w:t>
       </w:r>
@@ -2040,7 +2304,7 @@
 </file>
 
 <file path=customXml/itemProps1.xml><?xml version="1.0" encoding="utf-8"?>
-<ds:datastoreItem xmlns:ds="http://schemas.openxmlformats.org/officeDocument/2006/customXml" ds:itemID="{F2B89154-561A-D341-872B-9D32621C31DC}">
+<ds:datastoreItem xmlns:ds="http://schemas.openxmlformats.org/officeDocument/2006/customXml" ds:itemID="{770858DF-1A7A-B242-AA3A-790F528285F9}">
   <ds:schemaRefs>
     <ds:schemaRef ds:uri="http://schemas.openxmlformats.org/officeDocument/2006/bibliography"/>
   </ds:schemaRefs>

</xml_diff>